<commit_message>
Added TSG service request number
git-svn-id: svn://127.0.0.1/Core@9179 17c802ae-cbca-534c-9e8e-6d19a4926c45
</commit_message>
<xml_diff>
--- a/trunk/doc/readme_exnm04070005en_updt22.docx
+++ b/trunk/doc/readme_exnm04070005en_updt22.docx
@@ -5,20 +5,19 @@
     <w:p/>
     <w:p/>
     <w:p/>
+    <w:p/>
+    <w:p/>
     <w:p>
+      <w:pPr>
+        <w:tabs>
+          <w:tab w:val="left" w:pos="4262"/>
+        </w:tabs>
+      </w:pPr>
+      <w:r>
+        <w:tab/>
+      </w:r>
       <w:bookmarkStart w:id="0" w:name="_GoBack"/>
       <w:bookmarkEnd w:id="0"/>
-    </w:p>
-    <w:p/>
-    <w:p>
-      <w:pPr>
-        <w:tabs>
-          <w:tab w:val="left" w:pos="4262"/>
-        </w:tabs>
-      </w:pPr>
-      <w:r>
-        <w:tab/>
-      </w:r>
     </w:p>
     <w:p/>
     <w:p/>
@@ -1516,6 +1515,9 @@
             <w:pPr>
               <w:pStyle w:val="TableText"/>
             </w:pPr>
+            <w:r>
+              <w:t>7000065627</w:t>
+            </w:r>
           </w:p>
         </w:tc>
       </w:tr>
@@ -1871,7 +1873,7 @@
             <w:fldChar w:fldCharType="separate"/>
           </w:r>
           <w:r>
-            <w:t>26-Jun-15</w:t>
+            <w:t>1-Jul-15</w:t>
           </w:r>
           <w:r>
             <w:fldChar w:fldCharType="end"/>

</xml_diff>